<commit_message>
Completed Final Design and Code and test cases and reflection
</commit_message>
<xml_diff>
--- a/reflection.docx
+++ b/reflection.docx
@@ -1,6 +1,6 @@
 
 <file path=word/document.xml><?xml version="1.0" encoding="utf-8"?>
-<w:document xmlns:wpc="http://schemas.microsoft.com/office/word/2010/wordprocessingCanvas" xmlns:cx="http://schemas.microsoft.com/office/drawing/2014/chartex" xmlns:cx1="http://schemas.microsoft.com/office/drawing/2015/9/8/chartex" xmlns:cx2="http://schemas.microsoft.com/office/drawing/2015/10/21/chartex" xmlns:cx3="http://schemas.microsoft.com/office/drawing/2016/5/9/chartex" xmlns:cx4="http://schemas.microsoft.com/office/drawing/2016/5/10/chartex" xmlns:cx5="http://schemas.microsoft.com/office/drawing/2016/5/11/chartex" xmlns:cx6="http://schemas.microsoft.com/office/drawing/2016/5/12/chartex" xmlns:cx7="http://schemas.microsoft.com/office/drawing/2016/5/13/chartex" xmlns:cx8="http://schemas.microsoft.com/office/drawing/2016/5/14/chartex" xmlns:mc="http://schemas.openxmlformats.org/markup-compatibility/2006" xmlns:aink="http://schemas.microsoft.com/office/drawing/2016/ink" xmlns:am3d="http://schemas.microsoft.com/office/drawing/2017/model3d" xmlns:o="urn:schemas-microsoft-com:office:office" xmlns:r="http://schemas.openxmlformats.org/officeDocument/2006/relationships" xmlns:m="http://schemas.openxmlformats.org/officeDocument/2006/math" xmlns:v="urn:schemas-microsoft-com:vml" xmlns:wp14="http://schemas.microsoft.com/office/word/2010/wordprocessingDrawing" xmlns:wp="http://schemas.openxmlformats.org/drawingml/2006/wordprocessingDrawing" xmlns:w10="urn:schemas-microsoft-com:office:word" xmlns:w="http://schemas.openxmlformats.org/wordprocessingml/2006/main" xmlns:w14="http://schemas.microsoft.com/office/word/2010/wordml" xmlns:w15="http://schemas.microsoft.com/office/word/2012/wordml" xmlns:w16cex="http://schemas.microsoft.com/office/word/2018/wordml/cex" xmlns:w16cid="http://schemas.microsoft.com/office/word/2016/wordml/cid" xmlns:w16="http://schemas.microsoft.com/office/word/2018/wordml" xmlns:w16sdtdh="http://schemas.microsoft.com/office/word/2020/wordml/sdtdatahash" xmlns:w16se="http://schemas.microsoft.com/office/word/2015/wordml/symex" xmlns:wpg="http://schemas.microsoft.com/office/word/2010/wordprocessingGroup" xmlns:wpi="http://schemas.microsoft.com/office/word/2010/wordprocessingInk" xmlns:wne="http://schemas.microsoft.com/office/word/2006/wordml" xmlns:wps="http://schemas.microsoft.com/office/word/2010/wordprocessingShape" mc:Ignorable="w14 w15 w16se w16cid w16 w16cex w16sdtdh wp14">
+<w:document xmlns:wpc="http://schemas.microsoft.com/office/word/2010/wordprocessingCanvas" xmlns:cx="http://schemas.microsoft.com/office/drawing/2014/chartex" xmlns:cx1="http://schemas.microsoft.com/office/drawing/2015/9/8/chartex" xmlns:cx2="http://schemas.microsoft.com/office/drawing/2015/10/21/chartex" xmlns:cx3="http://schemas.microsoft.com/office/drawing/2016/5/9/chartex" xmlns:cx4="http://schemas.microsoft.com/office/drawing/2016/5/10/chartex" xmlns:cx5="http://schemas.microsoft.com/office/drawing/2016/5/11/chartex" xmlns:cx6="http://schemas.microsoft.com/office/drawing/2016/5/12/chartex" xmlns:cx7="http://schemas.microsoft.com/office/drawing/2016/5/13/chartex" xmlns:cx8="http://schemas.microsoft.com/office/drawing/2016/5/14/chartex" xmlns:mc="http://schemas.openxmlformats.org/markup-compatibility/2006" xmlns:aink="http://schemas.microsoft.com/office/drawing/2016/ink" xmlns:am3d="http://schemas.microsoft.com/office/drawing/2017/model3d" xmlns:o="urn:schemas-microsoft-com:office:office" xmlns:oel="http://schemas.microsoft.com/office/2019/extlst" xmlns:r="http://schemas.openxmlformats.org/officeDocument/2006/relationships" xmlns:m="http://schemas.openxmlformats.org/officeDocument/2006/math" xmlns:v="urn:schemas-microsoft-com:vml" xmlns:wp14="http://schemas.microsoft.com/office/word/2010/wordprocessingDrawing" xmlns:wp="http://schemas.openxmlformats.org/drawingml/2006/wordprocessingDrawing" xmlns:w10="urn:schemas-microsoft-com:office:word" xmlns:w="http://schemas.openxmlformats.org/wordprocessingml/2006/main" xmlns:w14="http://schemas.microsoft.com/office/word/2010/wordml" xmlns:w15="http://schemas.microsoft.com/office/word/2012/wordml" xmlns:w16cex="http://schemas.microsoft.com/office/word/2018/wordml/cex" xmlns:w16cid="http://schemas.microsoft.com/office/word/2016/wordml/cid" xmlns:w16="http://schemas.microsoft.com/office/word/2018/wordml" xmlns:w16sdtdh="http://schemas.microsoft.com/office/word/2020/wordml/sdtdatahash" xmlns:w16se="http://schemas.microsoft.com/office/word/2015/wordml/symex" xmlns:wpg="http://schemas.microsoft.com/office/word/2010/wordprocessingGroup" xmlns:wpi="http://schemas.microsoft.com/office/word/2010/wordprocessingInk" xmlns:wne="http://schemas.microsoft.com/office/word/2006/wordml" xmlns:wps="http://schemas.microsoft.com/office/word/2010/wordprocessingShape" mc:Ignorable="w14 w15 w16se w16cid w16 w16cex w16sdtdh wp14">
   <w:body>
     <w:tbl>
       <w:tblPr>
@@ -35,6 +35,9 @@
             <w:pPr>
               <w:cnfStyle w:val="000000100000" w:firstRow="0" w:lastRow="0" w:firstColumn="0" w:lastColumn="0" w:oddVBand="0" w:evenVBand="0" w:oddHBand="1" w:evenHBand="0" w:firstRowFirstColumn="0" w:firstRowLastColumn="0" w:lastRowFirstColumn="0" w:lastRowLastColumn="0"/>
             </w:pPr>
+            <w:r>
+              <w:t>Theresa DeJacimo</w:t>
+            </w:r>
           </w:p>
         </w:tc>
       </w:tr>
@@ -58,6 +61,9 @@
             <w:pPr>
               <w:cnfStyle w:val="000000000000" w:firstRow="0" w:lastRow="0" w:firstColumn="0" w:lastColumn="0" w:oddVBand="0" w:evenVBand="0" w:oddHBand="0" w:evenHBand="0" w:firstRowFirstColumn="0" w:firstRowLastColumn="0" w:lastRowFirstColumn="0" w:lastRowLastColumn="0"/>
             </w:pPr>
+            <w:r>
+              <w:t>1910844</w:t>
+            </w:r>
           </w:p>
         </w:tc>
       </w:tr>
@@ -71,6 +77,40 @@
         <w:t>Reflection</w:t>
       </w:r>
     </w:p>
+    <w:p>
+      <w:pPr>
+        <w:ind w:firstLine="720"/>
+      </w:pPr>
+      <w:r>
+        <w:t xml:space="preserve">Some challenges I encountered was knowing when to indent with the code and coming up the type of game to begin with. With the help of my friend, however, I was able to make all 56 errors be gone. To think of a type of game I thought of something I enjoy, which is traveling. I followed the first three rules of programming by planning my code with an initial and final algorithm, test cases, and lots of thinking. I made a human readable essay with my program so that it is general enough for anyone to use it. I also practiced the code several times with trial and error to perfect the results. I overcame my obstacles by using my resources and testing my code numerous times. A key takeaway I have from this lab is that working by yourself is </w:t>
+      </w:r>
+      <w:proofErr w:type="gramStart"/>
+      <w:r>
+        <w:t>definitely</w:t>
+      </w:r>
+      <w:r>
+        <w:t xml:space="preserve"> </w:t>
+      </w:r>
+      <w:r>
+        <w:t>more</w:t>
+      </w:r>
+      <w:proofErr w:type="gramEnd"/>
+      <w:r>
+        <w:t xml:space="preserve"> work than working with a partner like in labs, but also that I am able to code without a partner, it just takes a little longer. I think I learned what I was supposed to which was working with several different operators and ways of writing code along with working by myself. I enjoyed doing everything at my own pace and not having to schedule a time when to finish the assignment, but I also procrastinated way too much. Overall</w:t>
+      </w:r>
+      <w:r>
+        <w:t>,</w:t>
+      </w:r>
+      <w:r>
+        <w:t xml:space="preserve"> I think this was a 6.5/10 assignment for me. </w:t>
+      </w:r>
+    </w:p>
+    <w:p>
+      <w:pPr>
+        <w:ind w:left="720"/>
+      </w:pPr>
+    </w:p>
+    <w:p/>
     <w:p/>
     <w:p/>
     <w:sectPr>
@@ -84,8 +124,157 @@
 </file>
 
 <file path=word/numbering.xml><?xml version="1.0" encoding="utf-8"?>
-<w:numbering xmlns:wpc="http://schemas.microsoft.com/office/word/2010/wordprocessingCanvas" xmlns:cx="http://schemas.microsoft.com/office/drawing/2014/chartex" xmlns:cx1="http://schemas.microsoft.com/office/drawing/2015/9/8/chartex" xmlns:cx2="http://schemas.microsoft.com/office/drawing/2015/10/21/chartex" xmlns:cx3="http://schemas.microsoft.com/office/drawing/2016/5/9/chartex" xmlns:cx4="http://schemas.microsoft.com/office/drawing/2016/5/10/chartex" xmlns:cx5="http://schemas.microsoft.com/office/drawing/2016/5/11/chartex" xmlns:cx6="http://schemas.microsoft.com/office/drawing/2016/5/12/chartex" xmlns:cx7="http://schemas.microsoft.com/office/drawing/2016/5/13/chartex" xmlns:cx8="http://schemas.microsoft.com/office/drawing/2016/5/14/chartex" xmlns:mc="http://schemas.openxmlformats.org/markup-compatibility/2006" xmlns:aink="http://schemas.microsoft.com/office/drawing/2016/ink" xmlns:am3d="http://schemas.microsoft.com/office/drawing/2017/model3d" xmlns:o="urn:schemas-microsoft-com:office:office" xmlns:r="http://schemas.openxmlformats.org/officeDocument/2006/relationships" xmlns:m="http://schemas.openxmlformats.org/officeDocument/2006/math" xmlns:v="urn:schemas-microsoft-com:vml" xmlns:wp14="http://schemas.microsoft.com/office/word/2010/wordprocessingDrawing" xmlns:wp="http://schemas.openxmlformats.org/drawingml/2006/wordprocessingDrawing" xmlns:w10="urn:schemas-microsoft-com:office:word" xmlns:w="http://schemas.openxmlformats.org/wordprocessingml/2006/main" xmlns:w14="http://schemas.microsoft.com/office/word/2010/wordml" xmlns:w15="http://schemas.microsoft.com/office/word/2012/wordml" xmlns:w16cex="http://schemas.microsoft.com/office/word/2018/wordml/cex" xmlns:w16cid="http://schemas.microsoft.com/office/word/2016/wordml/cid" xmlns:w16="http://schemas.microsoft.com/office/word/2018/wordml" xmlns:w16sdtdh="http://schemas.microsoft.com/office/word/2020/wordml/sdtdatahash" xmlns:w16se="http://schemas.microsoft.com/office/word/2015/wordml/symex" xmlns:wpg="http://schemas.microsoft.com/office/word/2010/wordprocessingGroup" xmlns:wpi="http://schemas.microsoft.com/office/word/2010/wordprocessingInk" xmlns:wne="http://schemas.microsoft.com/office/word/2006/wordml" xmlns:wps="http://schemas.microsoft.com/office/word/2010/wordprocessingShape" mc:Ignorable="w14 w15 w16se w16cid w16 w16cex w16sdtdh wp14">
+<w:numbering xmlns:wpc="http://schemas.microsoft.com/office/word/2010/wordprocessingCanvas" xmlns:cx="http://schemas.microsoft.com/office/drawing/2014/chartex" xmlns:cx1="http://schemas.microsoft.com/office/drawing/2015/9/8/chartex" xmlns:cx2="http://schemas.microsoft.com/office/drawing/2015/10/21/chartex" xmlns:cx3="http://schemas.microsoft.com/office/drawing/2016/5/9/chartex" xmlns:cx4="http://schemas.microsoft.com/office/drawing/2016/5/10/chartex" xmlns:cx5="http://schemas.microsoft.com/office/drawing/2016/5/11/chartex" xmlns:cx6="http://schemas.microsoft.com/office/drawing/2016/5/12/chartex" xmlns:cx7="http://schemas.microsoft.com/office/drawing/2016/5/13/chartex" xmlns:cx8="http://schemas.microsoft.com/office/drawing/2016/5/14/chartex" xmlns:mc="http://schemas.openxmlformats.org/markup-compatibility/2006" xmlns:aink="http://schemas.microsoft.com/office/drawing/2016/ink" xmlns:am3d="http://schemas.microsoft.com/office/drawing/2017/model3d" xmlns:o="urn:schemas-microsoft-com:office:office" xmlns:oel="http://schemas.microsoft.com/office/2019/extlst" xmlns:r="http://schemas.openxmlformats.org/officeDocument/2006/relationships" xmlns:m="http://schemas.openxmlformats.org/officeDocument/2006/math" xmlns:v="urn:schemas-microsoft-com:vml" xmlns:wp14="http://schemas.microsoft.com/office/word/2010/wordprocessingDrawing" xmlns:wp="http://schemas.openxmlformats.org/drawingml/2006/wordprocessingDrawing" xmlns:w10="urn:schemas-microsoft-com:office:word" xmlns:w="http://schemas.openxmlformats.org/wordprocessingml/2006/main" xmlns:w14="http://schemas.microsoft.com/office/word/2010/wordml" xmlns:w15="http://schemas.microsoft.com/office/word/2012/wordml" xmlns:w16cex="http://schemas.microsoft.com/office/word/2018/wordml/cex" xmlns:w16cid="http://schemas.microsoft.com/office/word/2016/wordml/cid" xmlns:w16="http://schemas.microsoft.com/office/word/2018/wordml" xmlns:w16sdtdh="http://schemas.microsoft.com/office/word/2020/wordml/sdtdatahash" xmlns:w16se="http://schemas.microsoft.com/office/word/2015/wordml/symex" xmlns:wpg="http://schemas.microsoft.com/office/word/2010/wordprocessingGroup" xmlns:wpi="http://schemas.microsoft.com/office/word/2010/wordprocessingInk" xmlns:wne="http://schemas.microsoft.com/office/word/2006/wordml" xmlns:wps="http://schemas.microsoft.com/office/word/2010/wordprocessingShape" mc:Ignorable="w14 w15 w16se w16cid w16 w16cex w16sdtdh wp14">
   <w:abstractNum w:abstractNumId="0" w15:restartNumberingAfterBreak="0">
+    <w:nsid w:val="11DD0F70"/>
+    <w:multiLevelType w:val="multilevel"/>
+    <w:tmpl w:val="D5C0BF5C"/>
+    <w:lvl w:ilvl="0">
+      <w:start w:val="1"/>
+      <w:numFmt w:val="bullet"/>
+      <w:lvlText w:val=""/>
+      <w:lvlJc w:val="left"/>
+      <w:pPr>
+        <w:tabs>
+          <w:tab w:val="num" w:pos="720"/>
+        </w:tabs>
+        <w:ind w:left="720" w:hanging="360"/>
+      </w:pPr>
+      <w:rPr>
+        <w:rFonts w:ascii="Symbol" w:hAnsi="Symbol" w:hint="default"/>
+        <w:sz w:val="20"/>
+      </w:rPr>
+    </w:lvl>
+    <w:lvl w:ilvl="1" w:tentative="1">
+      <w:start w:val="1"/>
+      <w:numFmt w:val="bullet"/>
+      <w:lvlText w:val="o"/>
+      <w:lvlJc w:val="left"/>
+      <w:pPr>
+        <w:tabs>
+          <w:tab w:val="num" w:pos="1440"/>
+        </w:tabs>
+        <w:ind w:left="1440" w:hanging="360"/>
+      </w:pPr>
+      <w:rPr>
+        <w:rFonts w:ascii="Courier New" w:hAnsi="Courier New" w:hint="default"/>
+        <w:sz w:val="20"/>
+      </w:rPr>
+    </w:lvl>
+    <w:lvl w:ilvl="2" w:tentative="1">
+      <w:start w:val="1"/>
+      <w:numFmt w:val="bullet"/>
+      <w:lvlText w:val=""/>
+      <w:lvlJc w:val="left"/>
+      <w:pPr>
+        <w:tabs>
+          <w:tab w:val="num" w:pos="2160"/>
+        </w:tabs>
+        <w:ind w:left="2160" w:hanging="360"/>
+      </w:pPr>
+      <w:rPr>
+        <w:rFonts w:ascii="Wingdings" w:hAnsi="Wingdings" w:hint="default"/>
+        <w:sz w:val="20"/>
+      </w:rPr>
+    </w:lvl>
+    <w:lvl w:ilvl="3" w:tentative="1">
+      <w:start w:val="1"/>
+      <w:numFmt w:val="bullet"/>
+      <w:lvlText w:val=""/>
+      <w:lvlJc w:val="left"/>
+      <w:pPr>
+        <w:tabs>
+          <w:tab w:val="num" w:pos="2880"/>
+        </w:tabs>
+        <w:ind w:left="2880" w:hanging="360"/>
+      </w:pPr>
+      <w:rPr>
+        <w:rFonts w:ascii="Wingdings" w:hAnsi="Wingdings" w:hint="default"/>
+        <w:sz w:val="20"/>
+      </w:rPr>
+    </w:lvl>
+    <w:lvl w:ilvl="4" w:tentative="1">
+      <w:start w:val="1"/>
+      <w:numFmt w:val="bullet"/>
+      <w:lvlText w:val=""/>
+      <w:lvlJc w:val="left"/>
+      <w:pPr>
+        <w:tabs>
+          <w:tab w:val="num" w:pos="3600"/>
+        </w:tabs>
+        <w:ind w:left="3600" w:hanging="360"/>
+      </w:pPr>
+      <w:rPr>
+        <w:rFonts w:ascii="Wingdings" w:hAnsi="Wingdings" w:hint="default"/>
+        <w:sz w:val="20"/>
+      </w:rPr>
+    </w:lvl>
+    <w:lvl w:ilvl="5" w:tentative="1">
+      <w:start w:val="1"/>
+      <w:numFmt w:val="bullet"/>
+      <w:lvlText w:val=""/>
+      <w:lvlJc w:val="left"/>
+      <w:pPr>
+        <w:tabs>
+          <w:tab w:val="num" w:pos="4320"/>
+        </w:tabs>
+        <w:ind w:left="4320" w:hanging="360"/>
+      </w:pPr>
+      <w:rPr>
+        <w:rFonts w:ascii="Wingdings" w:hAnsi="Wingdings" w:hint="default"/>
+        <w:sz w:val="20"/>
+      </w:rPr>
+    </w:lvl>
+    <w:lvl w:ilvl="6" w:tentative="1">
+      <w:start w:val="1"/>
+      <w:numFmt w:val="bullet"/>
+      <w:lvlText w:val=""/>
+      <w:lvlJc w:val="left"/>
+      <w:pPr>
+        <w:tabs>
+          <w:tab w:val="num" w:pos="5040"/>
+        </w:tabs>
+        <w:ind w:left="5040" w:hanging="360"/>
+      </w:pPr>
+      <w:rPr>
+        <w:rFonts w:ascii="Wingdings" w:hAnsi="Wingdings" w:hint="default"/>
+        <w:sz w:val="20"/>
+      </w:rPr>
+    </w:lvl>
+    <w:lvl w:ilvl="7" w:tentative="1">
+      <w:start w:val="1"/>
+      <w:numFmt w:val="bullet"/>
+      <w:lvlText w:val=""/>
+      <w:lvlJc w:val="left"/>
+      <w:pPr>
+        <w:tabs>
+          <w:tab w:val="num" w:pos="5760"/>
+        </w:tabs>
+        <w:ind w:left="5760" w:hanging="360"/>
+      </w:pPr>
+      <w:rPr>
+        <w:rFonts w:ascii="Wingdings" w:hAnsi="Wingdings" w:hint="default"/>
+        <w:sz w:val="20"/>
+      </w:rPr>
+    </w:lvl>
+    <w:lvl w:ilvl="8" w:tentative="1">
+      <w:start w:val="1"/>
+      <w:numFmt w:val="bullet"/>
+      <w:lvlText w:val=""/>
+      <w:lvlJc w:val="left"/>
+      <w:pPr>
+        <w:tabs>
+          <w:tab w:val="num" w:pos="6480"/>
+        </w:tabs>
+        <w:ind w:left="6480" w:hanging="360"/>
+      </w:pPr>
+      <w:rPr>
+        <w:rFonts w:ascii="Wingdings" w:hAnsi="Wingdings" w:hint="default"/>
+        <w:sz w:val="20"/>
+      </w:rPr>
+    </w:lvl>
+  </w:abstractNum>
+  <w:abstractNum w:abstractNumId="1" w15:restartNumberingAfterBreak="0">
     <w:nsid w:val="511C70D1"/>
     <w:multiLevelType w:val="hybridMultilevel"/>
     <w:tmpl w:val="A6768C0E"/>
@@ -171,7 +360,10 @@
       </w:pPr>
     </w:lvl>
   </w:abstractNum>
-  <w:num w:numId="1">
+  <w:num w:numId="1" w16cid:durableId="1135223302">
+    <w:abstractNumId w:val="1"/>
+  </w:num>
+  <w:num w:numId="2" w16cid:durableId="1480266286">
     <w:abstractNumId w:val="0"/>
   </w:num>
 </w:numbering>
@@ -820,6 +1012,17 @@
       <w:szCs w:val="32"/>
     </w:rPr>
   </w:style>
+  <w:style w:type="paragraph" w:styleId="ListParagraph">
+    <w:name w:val="List Paragraph"/>
+    <w:basedOn w:val="Normal"/>
+    <w:uiPriority w:val="34"/>
+    <w:qFormat/>
+    <w:rsid w:val="009319C7"/>
+    <w:pPr>
+      <w:ind w:left="720"/>
+      <w:contextualSpacing/>
+    </w:pPr>
+  </w:style>
 </w:styles>
 </file>
 

</xml_diff>